<commit_message>
working on interrupt based waterplant
</commit_message>
<xml_diff>
--- a/projects/WaterPlant/docs/Sistema de riego automatico usando arduino nano.docx
+++ b/projects/WaterPlant/docs/Sistema de riego automatico usando arduino nano.docx
@@ -250,75 +250,793 @@
       <w:r>
         <w:t>c</w:t>
       </w:r>
+    </w:p>
+    <w:p>
+      <w:r>
+        <w:t xml:space="preserve">La idea </w:t>
+      </w:r>
+      <w:r>
+        <w:t>era</w:t>
+      </w:r>
+      <w:r>
+        <w:t xml:space="preserve"> hacer que </w:t>
+      </w:r>
+      <w:proofErr w:type="spellStart"/>
+      <w:r>
+        <w:t>Arduino</w:t>
+      </w:r>
+      <w:proofErr w:type="spellEnd"/>
+      <w:r>
+        <w:t xml:space="preserve"> enviara un pulso cuadrado al sensor y determinar la </w:t>
+      </w:r>
+      <w:proofErr w:type="spellStart"/>
+      <w:r>
+        <w:t>thao</w:t>
+      </w:r>
+      <w:proofErr w:type="spellEnd"/>
+      <w:r>
+        <w:t xml:space="preserve"> (el tiempo que tomaba </w:t>
+      </w:r>
+      <w:proofErr w:type="spellStart"/>
+      <w:r>
+        <w:t>Vc</w:t>
+      </w:r>
+      <w:proofErr w:type="spellEnd"/>
+      <w:r>
+        <w:t xml:space="preserve"> en llegar a 1 </w:t>
+      </w:r>
+      <w:proofErr w:type="spellStart"/>
+      <w:r>
+        <w:t>thao</w:t>
+      </w:r>
+      <w:proofErr w:type="spellEnd"/>
+      <w:r>
+        <w:t xml:space="preserve">). </w:t>
+      </w:r>
+    </w:p>
+    <w:p>
+      <w:r>
+        <w:t>La idea se vino abajo al constatar que el sustrato de la planta es conductor eléctrico</w:t>
+      </w:r>
+      <w:r>
+        <w:t>, por lo tanto no tenemos un condensador sino una resistencia eléctrica cuyo parámetro en función de la humedad del suelo.</w:t>
+      </w:r>
+    </w:p>
+    <w:p>
+      <w:r>
+        <w:t>Por lo tanto decidimos utilizar el mismo sensor pero medir su R función de la humedad del suelo.</w:t>
+      </w:r>
+    </w:p>
+    <w:p>
+      <w:pPr>
+        <w:pStyle w:val="Subttol"/>
+      </w:pPr>
+      <w:r>
+        <w:t>Estudio del sensor de humedad resistivo</w:t>
+      </w:r>
+    </w:p>
+    <w:p>
+      <w:pPr>
+        <w:pStyle w:val="Subttol"/>
+      </w:pPr>
+      <w:r>
+        <w:t xml:space="preserve">Sensor resistivo con dos barras de latón </w:t>
+      </w:r>
+    </w:p>
+    <w:p>
+      <w:pPr>
+        <w:rPr>
+          <w:u w:val="single"/>
+        </w:rPr>
+      </w:pPr>
+      <w:r>
+        <w:rPr>
+          <w:noProof/>
+          <w:u w:val="single"/>
+          <w:lang w:eastAsia="es-ES"/>
+        </w:rPr>
+        <w:lastRenderedPageBreak/>
+        <w:drawing>
+          <wp:inline distT="0" distB="0" distL="0" distR="0">
+            <wp:extent cx="4107815" cy="8892540"/>
+            <wp:effectExtent l="0" t="0" r="6985" b="3810"/>
+            <wp:docPr id="3" name="Imatge 3"/>
+            <wp:cNvGraphicFramePr>
+              <a:graphicFrameLocks xmlns:a="http://schemas.openxmlformats.org/drawingml/2006/main" noChangeAspect="1"/>
+            </wp:cNvGraphicFramePr>
+            <a:graphic xmlns:a="http://schemas.openxmlformats.org/drawingml/2006/main">
+              <a:graphicData uri="http://schemas.openxmlformats.org/drawingml/2006/picture">
+                <pic:pic xmlns:pic="http://schemas.openxmlformats.org/drawingml/2006/picture">
+                  <pic:nvPicPr>
+                    <pic:cNvPr id="0" name="WhatsApp Image 2021-12-04 at 14.37.25.jpeg"/>
+                    <pic:cNvPicPr/>
+                  </pic:nvPicPr>
+                  <pic:blipFill>
+                    <a:blip r:embed="rId7">
+                      <a:extLst>
+                        <a:ext uri="{28A0092B-C50C-407E-A947-70E740481C1C}">
+                          <a14:useLocalDpi xmlns:a14="http://schemas.microsoft.com/office/drawing/2010/main" val="0"/>
+                        </a:ext>
+                      </a:extLst>
+                    </a:blip>
+                    <a:stretch>
+                      <a:fillRect/>
+                    </a:stretch>
+                  </pic:blipFill>
+                  <pic:spPr>
+                    <a:xfrm>
+                      <a:off x="0" y="0"/>
+                      <a:ext cx="4107815" cy="8892540"/>
+                    </a:xfrm>
+                    <a:prstGeom prst="rect">
+                      <a:avLst/>
+                    </a:prstGeom>
+                  </pic:spPr>
+                </pic:pic>
+              </a:graphicData>
+            </a:graphic>
+          </wp:inline>
+        </w:drawing>
+      </w:r>
+    </w:p>
+    <w:p>
+      <w:proofErr w:type="gramStart"/>
+      <w:r>
+        <w:lastRenderedPageBreak/>
+        <w:t>de</w:t>
+      </w:r>
+      <w:proofErr w:type="gramEnd"/>
+      <w:r>
+        <w:t xml:space="preserve"> 1.5mm separadas 10.16</w:t>
+      </w:r>
+      <w:r>
+        <w:t xml:space="preserve"> y de 65 mm de longitud</w:t>
+      </w:r>
+    </w:p>
+    <w:p>
+      <w:pPr>
+        <w:pStyle w:val="Subttol"/>
+      </w:pPr>
+      <w:r>
+        <w:t xml:space="preserve">Sensor resistivo con dos aceros </w:t>
+      </w:r>
+      <w:proofErr w:type="spellStart"/>
+      <w:r>
+        <w:t>inox</w:t>
+      </w:r>
+      <w:proofErr w:type="spellEnd"/>
+      <w:r>
+        <w:t xml:space="preserve"> </w:t>
+      </w:r>
+    </w:p>
+    <w:p>
+      <w:r>
+        <w:rPr>
+          <w:noProof/>
+          <w:lang w:eastAsia="es-ES"/>
+        </w:rPr>
+        <w:drawing>
+          <wp:inline distT="0" distB="0" distL="0" distR="0">
+            <wp:extent cx="5400040" cy="2494280"/>
+            <wp:effectExtent l="0" t="0" r="0" b="1270"/>
+            <wp:docPr id="4" name="Imatge 4"/>
+            <wp:cNvGraphicFramePr>
+              <a:graphicFrameLocks xmlns:a="http://schemas.openxmlformats.org/drawingml/2006/main" noChangeAspect="1"/>
+            </wp:cNvGraphicFramePr>
+            <a:graphic xmlns:a="http://schemas.openxmlformats.org/drawingml/2006/main">
+              <a:graphicData uri="http://schemas.openxmlformats.org/drawingml/2006/picture">
+                <pic:pic xmlns:pic="http://schemas.openxmlformats.org/drawingml/2006/picture">
+                  <pic:nvPicPr>
+                    <pic:cNvPr id="0" name="WhatsApp Image 2021-12-04 at 14.37.25 (1).jpeg"/>
+                    <pic:cNvPicPr/>
+                  </pic:nvPicPr>
+                  <pic:blipFill>
+                    <a:blip r:embed="rId8" cstate="print">
+                      <a:extLst>
+                        <a:ext uri="{28A0092B-C50C-407E-A947-70E740481C1C}">
+                          <a14:useLocalDpi xmlns:a14="http://schemas.microsoft.com/office/drawing/2010/main" val="0"/>
+                        </a:ext>
+                      </a:extLst>
+                    </a:blip>
+                    <a:stretch>
+                      <a:fillRect/>
+                    </a:stretch>
+                  </pic:blipFill>
+                  <pic:spPr>
+                    <a:xfrm>
+                      <a:off x="0" y="0"/>
+                      <a:ext cx="5400040" cy="2494280"/>
+                    </a:xfrm>
+                    <a:prstGeom prst="rect">
+                      <a:avLst/>
+                    </a:prstGeom>
+                  </pic:spPr>
+                </pic:pic>
+              </a:graphicData>
+            </a:graphic>
+          </wp:inline>
+        </w:drawing>
+      </w:r>
+    </w:p>
+    <w:p>
+      <w:proofErr w:type="gramStart"/>
+      <w:r>
+        <w:t>de</w:t>
+      </w:r>
+      <w:proofErr w:type="gramEnd"/>
+      <w:r>
+        <w:t xml:space="preserve"> 2.0mm separadas 10.16 y de 75 mm de longitud</w:t>
+      </w:r>
+    </w:p>
+    <w:p/>
+    <w:p>
+      <w:pPr>
+        <w:pStyle w:val="Subttol"/>
+      </w:pPr>
+      <w:r>
+        <w:t xml:space="preserve">Fase de inicialización de los parámetros de lectura del sensor </w:t>
+      </w:r>
+    </w:p>
+    <w:p>
+      <w:r>
+        <w:t xml:space="preserve">Lectura del sensor cuando </w:t>
+      </w:r>
+      <w:proofErr w:type="spellStart"/>
+      <w:r>
+        <w:t>s</w:t>
+      </w:r>
+      <w:proofErr w:type="spellEnd"/>
+      <w:r>
+        <w:t xml:space="preserve"> encuentra pinchado en un sustrato poco o nada húmedo</w:t>
+      </w:r>
+    </w:p>
+    <w:p>
+      <w:pPr>
+        <w:pStyle w:val="Code"/>
+      </w:pPr>
+      <w:r>
+        <w:t>Connect to serial port COM4 at 9600</w:t>
+      </w:r>
+    </w:p>
+    <w:p>
+      <w:pPr>
+        <w:pStyle w:val="Code"/>
+      </w:pPr>
+      <w:r>
+        <w:t>Checking plant moisture value....</w:t>
+      </w:r>
+    </w:p>
+    <w:p>
+      <w:pPr>
+        <w:pStyle w:val="Code"/>
+      </w:pPr>
+      <w:r>
+        <w:t>Plant Moisture Lecture = 1023</w:t>
+      </w:r>
+    </w:p>
+    <w:p>
+      <w:pPr>
+        <w:pStyle w:val="Code"/>
+      </w:pPr>
+      <w:r>
+        <w:t xml:space="preserve">Plant Moisture in percent = 0.22 </w:t>
+      </w:r>
+    </w:p>
+    <w:p>
+      <w:pPr>
+        <w:pStyle w:val="Code"/>
+      </w:pPr>
+      <w:r>
+        <w:t>OJO!!!! POSIBLE ROTURA DEL CABLE DEL SENSOR O FALLO EN LA CONEXION CON EL ARDUINO.</w:t>
+      </w:r>
+    </w:p>
+    <w:p>
+      <w:pPr>
+        <w:pStyle w:val="Code"/>
+      </w:pPr>
+      <w:r>
+        <w:t>Checking plant moisture value....</w:t>
+      </w:r>
+    </w:p>
+    <w:p>
+      <w:pPr>
+        <w:pStyle w:val="Code"/>
+      </w:pPr>
+      <w:r>
+        <w:t>Plant Moisture Lecture = 983</w:t>
+      </w:r>
+    </w:p>
+    <w:p>
+      <w:pPr>
+        <w:pStyle w:val="Code"/>
+      </w:pPr>
+      <w:r>
+        <w:t>Plant Moisture in percent = 6.95</w:t>
+      </w:r>
+    </w:p>
+    <w:p>
+      <w:pPr>
+        <w:pStyle w:val="Code"/>
+      </w:pPr>
+      <w:r>
+        <w:t>Moisture value is under the minimum = 60.00</w:t>
+      </w:r>
+    </w:p>
+    <w:p>
+      <w:pPr>
+        <w:pStyle w:val="Code"/>
+      </w:pPr>
+      <w:r>
+        <w:t>Watering is disabled. Then, we won't water the plant</w:t>
+      </w:r>
+    </w:p>
+    <w:p>
+      <w:pPr>
+        <w:pStyle w:val="Code"/>
+      </w:pPr>
+      <w:r>
+        <w:t>Checking plant moisture value....</w:t>
+      </w:r>
+    </w:p>
+    <w:p>
+      <w:pPr>
+        <w:pStyle w:val="Code"/>
+      </w:pPr>
+      <w:r>
+        <w:t>Plant Moisture Lecture = 828</w:t>
+      </w:r>
+    </w:p>
+    <w:p>
+      <w:pPr>
+        <w:pStyle w:val="Code"/>
+      </w:pPr>
+      <w:r>
+        <w:t xml:space="preserve">Plant Moisture in percent = 33.04 </w:t>
+      </w:r>
+    </w:p>
+    <w:p>
+      <w:pPr>
+        <w:pStyle w:val="Code"/>
+      </w:pPr>
+      <w:r>
+        <w:t>Moisture value is under the minimum = 60.00</w:t>
+      </w:r>
+    </w:p>
+    <w:p>
+      <w:pPr>
+        <w:pStyle w:val="Code"/>
+      </w:pPr>
+      <w:r>
+        <w:t>Watering is disabled. Then, we won't water the plant</w:t>
+      </w:r>
+    </w:p>
+    <w:p>
+      <w:pPr>
+        <w:pStyle w:val="Code"/>
+      </w:pPr>
+      <w:r>
+        <w:t>Checking plant moisture value....</w:t>
+      </w:r>
+    </w:p>
+    <w:p>
+      <w:pPr>
+        <w:pStyle w:val="Code"/>
+      </w:pPr>
+      <w:r>
+        <w:t>Plant Moisture Lecture = 830</w:t>
+      </w:r>
+    </w:p>
+    <w:p>
+      <w:pPr>
+        <w:pStyle w:val="Code"/>
+      </w:pPr>
+      <w:r>
+        <w:t xml:space="preserve">Plant Moisture in percent = 32.70 </w:t>
+      </w:r>
+    </w:p>
+    <w:p>
+      <w:pPr>
+        <w:pStyle w:val="Code"/>
+      </w:pPr>
+      <w:r>
+        <w:t>Moisture value is under the minimum = 60.00</w:t>
+      </w:r>
+    </w:p>
+    <w:p>
+      <w:pPr>
+        <w:pStyle w:val="Code"/>
+      </w:pPr>
+      <w:r>
+        <w:t>Watering is disabled. Then, we won't water the plant</w:t>
+      </w:r>
+    </w:p>
+    <w:p>
+      <w:pPr>
+        <w:pStyle w:val="Code"/>
+      </w:pPr>
+      <w:r>
+        <w:t>Checking plant moisture value....</w:t>
+      </w:r>
+    </w:p>
+    <w:p>
+      <w:pPr>
+        <w:pStyle w:val="Code"/>
+      </w:pPr>
+      <w:r>
+        <w:t>Plant Moisture Lecture = 830</w:t>
+      </w:r>
+    </w:p>
+    <w:p>
+      <w:pPr>
+        <w:pStyle w:val="Code"/>
+      </w:pPr>
+      <w:r>
+        <w:t xml:space="preserve">Plant Moisture in percent = 32.70 </w:t>
+      </w:r>
+    </w:p>
+    <w:p>
+      <w:pPr>
+        <w:pStyle w:val="Code"/>
+      </w:pPr>
+      <w:r>
+        <w:t>Moisture value is under the minimum = 60.00</w:t>
+      </w:r>
+    </w:p>
+    <w:p>
+      <w:pPr>
+        <w:pStyle w:val="Code"/>
+      </w:pPr>
+      <w:r>
+        <w:t>Watering is disabled. Then, we won't water the plant</w:t>
+      </w:r>
+    </w:p>
+    <w:p>
+      <w:pPr>
+        <w:pStyle w:val="Code"/>
+      </w:pPr>
+      <w:r>
+        <w:t>Checking plant moisture value....</w:t>
+      </w:r>
+    </w:p>
+    <w:p>
+      <w:pPr>
+        <w:pStyle w:val="Code"/>
+      </w:pPr>
+      <w:r>
+        <w:t>Plant Moisture Lecture = 832</w:t>
+      </w:r>
+    </w:p>
+    <w:p>
+      <w:pPr>
+        <w:pStyle w:val="Code"/>
+      </w:pPr>
+      <w:r>
+        <w:t xml:space="preserve">Plant Moisture in percent = 32.36 </w:t>
+      </w:r>
+    </w:p>
+    <w:p>
+      <w:pPr>
+        <w:pStyle w:val="Code"/>
+      </w:pPr>
+      <w:r>
+        <w:t>Moisture value is under the minimum = 60.00</w:t>
+      </w:r>
+    </w:p>
+    <w:p>
+      <w:pPr>
+        <w:pStyle w:val="Code"/>
+      </w:pPr>
+      <w:r>
+        <w:t>Watering is disabled. Then, we won't water the plant</w:t>
+      </w:r>
+    </w:p>
+    <w:p>
+      <w:pPr>
+        <w:pStyle w:val="Code"/>
+      </w:pPr>
+      <w:r>
+        <w:t>Checking plant moisture value....</w:t>
+      </w:r>
+    </w:p>
+    <w:p>
+      <w:pPr>
+        <w:pStyle w:val="Code"/>
+      </w:pPr>
+      <w:r>
+        <w:t>Plant Moisture Lecture = 834</w:t>
+      </w:r>
+    </w:p>
+    <w:p>
+      <w:pPr>
+        <w:pStyle w:val="Code"/>
+      </w:pPr>
+      <w:r>
+        <w:t xml:space="preserve">Plant Moisture in percent = 32.03 </w:t>
+      </w:r>
+    </w:p>
+    <w:p>
+      <w:pPr>
+        <w:pStyle w:val="Code"/>
+      </w:pPr>
+      <w:r>
+        <w:t>Moisture value is under the minimum = 60.00</w:t>
+      </w:r>
+    </w:p>
+    <w:p>
+      <w:pPr>
+        <w:pStyle w:val="Code"/>
+      </w:pPr>
+      <w:r>
+        <w:t>Watering is disabled. Then, we won't water the plant</w:t>
+      </w:r>
+    </w:p>
+    <w:p>
+      <w:pPr>
+        <w:pStyle w:val="Code"/>
+      </w:pPr>
+      <w:r>
+        <w:t>Checking plant moisture value....</w:t>
+      </w:r>
+    </w:p>
+    <w:p>
+      <w:pPr>
+        <w:pStyle w:val="Code"/>
+      </w:pPr>
+      <w:r>
+        <w:lastRenderedPageBreak/>
+        <w:t>Plant Moisture Lecture = 835</w:t>
+      </w:r>
+    </w:p>
+    <w:p>
+      <w:pPr>
+        <w:pStyle w:val="Code"/>
+      </w:pPr>
+      <w:r>
+        <w:t xml:space="preserve">Plant Moisture in percent = 31.86 </w:t>
+      </w:r>
+    </w:p>
+    <w:p>
+      <w:pPr>
+        <w:pStyle w:val="Code"/>
+      </w:pPr>
+      <w:r>
+        <w:t>Moisture value is under the minimum = 60.00</w:t>
+      </w:r>
+    </w:p>
+    <w:p>
+      <w:pPr>
+        <w:pStyle w:val="Code"/>
+      </w:pPr>
+      <w:r>
+        <w:t>Watering is disabled. Then, we won't water the plant</w:t>
+      </w:r>
+    </w:p>
+    <w:p>
+      <w:pPr>
+        <w:pStyle w:val="Code"/>
+      </w:pPr>
+      <w:r>
+        <w:t>Checking plant moisture value....</w:t>
+      </w:r>
+    </w:p>
+    <w:p>
+      <w:pPr>
+        <w:pStyle w:val="Code"/>
+      </w:pPr>
+      <w:r>
+        <w:t>Plant Moisture Lecture = 835</w:t>
+      </w:r>
+    </w:p>
+    <w:p>
+      <w:pPr>
+        <w:pStyle w:val="Code"/>
+      </w:pPr>
+      <w:r>
+        <w:t xml:space="preserve">Plant Moisture in percent = 31.86 </w:t>
+      </w:r>
+    </w:p>
+    <w:p>
+      <w:pPr>
+        <w:pStyle w:val="Code"/>
+      </w:pPr>
+      <w:r>
+        <w:t>Moisture value is under the minimum = 60.00</w:t>
+      </w:r>
+    </w:p>
+    <w:p>
+      <w:pPr>
+        <w:pStyle w:val="Code"/>
+      </w:pPr>
+      <w:r>
+        <w:t>Watering is disabled. Then, we won't water the plant</w:t>
+      </w:r>
+    </w:p>
+    <w:p>
+      <w:pPr>
+        <w:pStyle w:val="Code"/>
+      </w:pPr>
+      <w:r>
+        <w:t>Checking plant moisture value....</w:t>
+      </w:r>
+    </w:p>
+    <w:p>
+      <w:pPr>
+        <w:pStyle w:val="Code"/>
+      </w:pPr>
+      <w:r>
+        <w:t>Plant Moisture Lecture = 835</w:t>
+      </w:r>
+    </w:p>
+    <w:p>
+      <w:pPr>
+        <w:pStyle w:val="Code"/>
+      </w:pPr>
+      <w:r>
+        <w:t xml:space="preserve">Plant Moisture in percent = 31.86 </w:t>
+      </w:r>
+    </w:p>
+    <w:p>
+      <w:pPr>
+        <w:pStyle w:val="Code"/>
+      </w:pPr>
+      <w:r>
+        <w:t>Moisture value is under the minimum = 60.00</w:t>
+      </w:r>
+    </w:p>
+    <w:p>
+      <w:pPr>
+        <w:pStyle w:val="Code"/>
+      </w:pPr>
+      <w:r>
+        <w:t>Watering is disabled. Then, we won't water the plant</w:t>
+      </w:r>
+    </w:p>
+    <w:p>
+      <w:pPr>
+        <w:pStyle w:val="Code"/>
+      </w:pPr>
+      <w:r>
+        <w:t>Checking plant moisture value....</w:t>
+      </w:r>
+    </w:p>
+    <w:p>
+      <w:pPr>
+        <w:pStyle w:val="Code"/>
+      </w:pPr>
+      <w:r>
+        <w:t>Plant Moisture Lecture = 835</w:t>
+      </w:r>
+    </w:p>
+    <w:p>
+      <w:pPr>
+        <w:pStyle w:val="Code"/>
+      </w:pPr>
+      <w:r>
+        <w:t xml:space="preserve">Plant Moisture in percent = 31.86 </w:t>
+      </w:r>
+    </w:p>
+    <w:p>
+      <w:pPr>
+        <w:pStyle w:val="Code"/>
+      </w:pPr>
+      <w:r>
+        <w:t>Moisture value is under the minimum = 60.00</w:t>
+      </w:r>
+    </w:p>
+    <w:p>
+      <w:pPr>
+        <w:pStyle w:val="Code"/>
+      </w:pPr>
+      <w:r>
+        <w:t>Watering is disabled. Then, we won't water the plant</w:t>
+      </w:r>
+    </w:p>
+    <w:p>
+      <w:pPr>
+        <w:pStyle w:val="Code"/>
+      </w:pPr>
+      <w:r>
+        <w:t>Checking plant moisture value....</w:t>
+      </w:r>
+    </w:p>
+    <w:p>
+      <w:pPr>
+        <w:pStyle w:val="Code"/>
+      </w:pPr>
+      <w:r>
+        <w:t>Plant Moisture Lecture = 835</w:t>
+      </w:r>
+    </w:p>
+    <w:p>
+      <w:pPr>
+        <w:pStyle w:val="Code"/>
+      </w:pPr>
+      <w:r>
+        <w:t xml:space="preserve">Plant Moisture in percent = 31.86 </w:t>
+      </w:r>
+    </w:p>
+    <w:p>
+      <w:pPr>
+        <w:pStyle w:val="Code"/>
+      </w:pPr>
+      <w:r>
+        <w:t>Moisture value is under the minimum = 60.00</w:t>
+      </w:r>
+    </w:p>
+    <w:p>
+      <w:pPr>
+        <w:pStyle w:val="Code"/>
+      </w:pPr>
+      <w:r>
+        <w:t>Watering is disabled. Then, we won't water the plant</w:t>
+      </w:r>
+    </w:p>
+    <w:p>
+      <w:pPr>
+        <w:pStyle w:val="Code"/>
+      </w:pPr>
+      <w:r>
+        <w:t>Checking plant moisture value....</w:t>
+      </w:r>
+    </w:p>
+    <w:p>
+      <w:pPr>
+        <w:pStyle w:val="Code"/>
+      </w:pPr>
+      <w:r>
+        <w:t>Plant Moisture Lecture = 835</w:t>
+      </w:r>
+    </w:p>
+    <w:p>
+      <w:pPr>
+        <w:pStyle w:val="Code"/>
+      </w:pPr>
+      <w:r>
+        <w:t xml:space="preserve">Plant Moisture in percent = 31.86 </w:t>
+      </w:r>
+    </w:p>
+    <w:p>
+      <w:pPr>
+        <w:pStyle w:val="Code"/>
+      </w:pPr>
+      <w:r>
+        <w:t>Moisture value is under the minimum = 60.00</w:t>
+      </w:r>
+    </w:p>
+    <w:p>
+      <w:pPr>
+        <w:pStyle w:val="Code"/>
+      </w:pPr>
+      <w:r>
+        <w:t>Watering is disabled. Then, we won't water the plant</w:t>
+      </w:r>
+    </w:p>
+    <w:p>
+      <w:pPr>
+        <w:pStyle w:val="Code"/>
+      </w:pPr>
+      <w:r>
+        <w:t>Checking plant moisture value....</w:t>
+      </w:r>
+    </w:p>
+    <w:p/>
+    <w:p>
+      <w:r>
+        <w:t xml:space="preserve">Como puede observarse la lectura del </w:t>
+      </w:r>
+      <w:proofErr w:type="spellStart"/>
+      <w:r>
+        <w:t>arduino</w:t>
+      </w:r>
+      <w:proofErr w:type="spellEnd"/>
+      <w:r>
+        <w:t xml:space="preserve"> para el sustrato en estas condiciones es de 835 siendo 1023 el valor de lectura cuando el sustrato se encuentra al aire.</w:t>
+      </w:r>
+    </w:p>
+    <w:p>
       <w:bookmarkStart w:id="0" w:name="_GoBack"/>
       <w:bookmarkEnd w:id="0"/>
     </w:p>
-    <w:p>
-      <w:r>
-        <w:t xml:space="preserve">La idea </w:t>
-      </w:r>
-      <w:r>
-        <w:t>era</w:t>
-      </w:r>
-      <w:r>
-        <w:t xml:space="preserve"> hacer que </w:t>
-      </w:r>
-      <w:proofErr w:type="spellStart"/>
-      <w:r>
-        <w:t>Arduino</w:t>
-      </w:r>
-      <w:proofErr w:type="spellEnd"/>
-      <w:r>
-        <w:t xml:space="preserve"> enviara un pulso cuadrado al sensor y determinar la </w:t>
-      </w:r>
-      <w:proofErr w:type="spellStart"/>
-      <w:r>
-        <w:t>thao</w:t>
-      </w:r>
-      <w:proofErr w:type="spellEnd"/>
-      <w:r>
-        <w:t xml:space="preserve"> (el tiempo que tomaba </w:t>
-      </w:r>
-      <w:proofErr w:type="spellStart"/>
-      <w:r>
-        <w:t>Vc</w:t>
-      </w:r>
-      <w:proofErr w:type="spellEnd"/>
-      <w:r>
-        <w:t xml:space="preserve"> en llegar a 1 </w:t>
-      </w:r>
-      <w:proofErr w:type="spellStart"/>
-      <w:r>
-        <w:t>thao</w:t>
-      </w:r>
-      <w:proofErr w:type="spellEnd"/>
-      <w:r>
-        <w:t xml:space="preserve">). </w:t>
-      </w:r>
-    </w:p>
-    <w:p>
-      <w:r>
-        <w:t>La idea se vino abajo al constatar que el sustrato de la planta es conductor eléctrico</w:t>
-      </w:r>
-      <w:r>
-        <w:t>, por lo tanto no tenemos un condensador sino una resistencia eléctrica cuyo parámetro en función de la humedad del suelo.</w:t>
-      </w:r>
-    </w:p>
-    <w:p>
-      <w:r>
-        <w:t>Por lo tanto decidimos utilizar el mismo sensor pero medir su R función de la humedad del suelo.</w:t>
-      </w:r>
-    </w:p>
-    <w:p>
-      <w:pPr>
-        <w:pStyle w:val="Subttol"/>
-      </w:pPr>
-      <w:r>
-        <w:t>Estudio del sensor de humedad resistivo</w:t>
-      </w:r>
-    </w:p>
-    <w:p/>
-    <w:p/>
     <w:sectPr>
       <w:pgSz w:w="11906" w:h="16838"/>
       <w:pgMar w:top="1417" w:right="1701" w:bottom="1417" w:left="1701" w:header="708" w:footer="708" w:gutter="0"/>
@@ -737,6 +1455,43 @@
       <w:szCs w:val="52"/>
     </w:rPr>
   </w:style>
+  <w:style w:type="paragraph" w:customStyle="1" w:styleId="Code">
+    <w:name w:val="Code"/>
+    <w:basedOn w:val="Normal"/>
+    <w:link w:val="CodeCar"/>
+    <w:qFormat/>
+    <w:rsid w:val="005D338D"/>
+    <w:pPr>
+      <w:autoSpaceDE w:val="0"/>
+      <w:autoSpaceDN w:val="0"/>
+      <w:adjustRightInd w:val="0"/>
+      <w:spacing w:after="0" w:line="240" w:lineRule="auto"/>
+    </w:pPr>
+    <w:rPr>
+      <w:rFonts w:ascii="Consolas" w:hAnsi="Consolas" w:cs="Consolas"/>
+      <w:b/>
+      <w:i/>
+      <w:color w:val="00B050"/>
+      <w:sz w:val="16"/>
+      <w:szCs w:val="20"/>
+      <w:lang w:val="en-US"/>
+    </w:rPr>
+  </w:style>
+  <w:style w:type="character" w:customStyle="1" w:styleId="CodeCar">
+    <w:name w:val="Code Car"/>
+    <w:basedOn w:val="Tipusdelletraperdefectedelpargraf"/>
+    <w:link w:val="Code"/>
+    <w:rsid w:val="005D338D"/>
+    <w:rPr>
+      <w:rFonts w:ascii="Consolas" w:hAnsi="Consolas" w:cs="Consolas"/>
+      <w:b/>
+      <w:i/>
+      <w:color w:val="00B050"/>
+      <w:sz w:val="16"/>
+      <w:szCs w:val="20"/>
+      <w:lang w:val="en-US"/>
+    </w:rPr>
+  </w:style>
 </w:styles>
 </file>
 
@@ -1146,6 +1901,43 @@
       <w:kern w:val="28"/>
       <w:sz w:val="52"/>
       <w:szCs w:val="52"/>
+    </w:rPr>
+  </w:style>
+  <w:style w:type="paragraph" w:customStyle="1" w:styleId="Code">
+    <w:name w:val="Code"/>
+    <w:basedOn w:val="Normal"/>
+    <w:link w:val="CodeCar"/>
+    <w:qFormat/>
+    <w:rsid w:val="005D338D"/>
+    <w:pPr>
+      <w:autoSpaceDE w:val="0"/>
+      <w:autoSpaceDN w:val="0"/>
+      <w:adjustRightInd w:val="0"/>
+      <w:spacing w:after="0" w:line="240" w:lineRule="auto"/>
+    </w:pPr>
+    <w:rPr>
+      <w:rFonts w:ascii="Consolas" w:hAnsi="Consolas" w:cs="Consolas"/>
+      <w:b/>
+      <w:i/>
+      <w:color w:val="00B050"/>
+      <w:sz w:val="16"/>
+      <w:szCs w:val="20"/>
+      <w:lang w:val="en-US"/>
+    </w:rPr>
+  </w:style>
+  <w:style w:type="character" w:customStyle="1" w:styleId="CodeCar">
+    <w:name w:val="Code Car"/>
+    <w:basedOn w:val="Tipusdelletraperdefectedelpargraf"/>
+    <w:link w:val="Code"/>
+    <w:rsid w:val="005D338D"/>
+    <w:rPr>
+      <w:rFonts w:ascii="Consolas" w:hAnsi="Consolas" w:cs="Consolas"/>
+      <w:b/>
+      <w:i/>
+      <w:color w:val="00B050"/>
+      <w:sz w:val="16"/>
+      <w:szCs w:val="20"/>
+      <w:lang w:val="en-US"/>
     </w:rPr>
   </w:style>
 </w:styles>

</xml_diff>